<commit_message>
Test Summary Report fix
</commit_message>
<xml_diff>
--- a/2021-12-28/Test Summary Report.docx
+++ b/2021-12-28/Test Summary Report.docx
@@ -207,23 +207,7 @@
           <w:rFonts w:asciiTheme="majorHAnsi" w:hAnsiTheme="majorHAnsi" w:cstheme="majorHAnsi"/>
           <w:color w:val="000000"/>
         </w:rPr>
-        <w:t xml:space="preserve">Corso di Laurea in Informatica, </w:t>
-      </w:r>
-      <w:proofErr w:type="spellStart"/>
-      <w:r>
-        <w:rPr>
-          <w:rFonts w:asciiTheme="majorHAnsi" w:hAnsiTheme="majorHAnsi" w:cstheme="majorHAnsi"/>
-          <w:color w:val="000000"/>
-        </w:rPr>
-        <w:t>a.a</w:t>
-      </w:r>
-      <w:proofErr w:type="spellEnd"/>
-      <w:r>
-        <w:rPr>
-          <w:rFonts w:asciiTheme="majorHAnsi" w:hAnsiTheme="majorHAnsi" w:cstheme="majorHAnsi"/>
-          <w:color w:val="000000"/>
-        </w:rPr>
-        <w:t>. 2021-22</w:t>
+        <w:t>Corso di Laurea in Informatica, a.a. 2021-22</w:t>
       </w:r>
     </w:p>
     <w:p>
@@ -280,20 +264,8 @@
           <w:szCs w:val="22"/>
           <w:lang w:val="en-US"/>
         </w:rPr>
-        <w:t xml:space="preserve">F. </w:t>
-      </w:r>
-      <w:proofErr w:type="spellStart"/>
-      <w:r>
-        <w:rPr>
-          <w:rFonts w:asciiTheme="majorHAnsi" w:hAnsiTheme="majorHAnsi" w:cstheme="majorHAnsi"/>
-          <w:color w:val="000000"/>
-          <w:sz w:val="22"/>
-          <w:szCs w:val="22"/>
-          <w:lang w:val="en-US"/>
-        </w:rPr>
-        <w:t>Pecorelli</w:t>
-      </w:r>
-      <w:proofErr w:type="spellEnd"/>
+        <w:t>F. Pecorelli</w:t>
+      </w:r>
     </w:p>
     <w:p>
       <w:pPr>
@@ -1135,16 +1107,8 @@
               <w:rPr>
                 <w:rFonts w:asciiTheme="majorHAnsi" w:hAnsiTheme="majorHAnsi" w:cstheme="majorHAnsi"/>
               </w:rPr>
-              <w:t xml:space="preserve">Dario </w:t>
+              <w:t>Dario Trinchese</w:t>
             </w:r>
-            <w:proofErr w:type="spellStart"/>
-            <w:r>
-              <w:rPr>
-                <w:rFonts w:asciiTheme="majorHAnsi" w:hAnsiTheme="majorHAnsi" w:cstheme="majorHAnsi"/>
-              </w:rPr>
-              <w:t>Trinchese</w:t>
-            </w:r>
-            <w:proofErr w:type="spellEnd"/>
           </w:p>
         </w:tc>
         <w:tc>
@@ -1205,16 +1169,8 @@
               <w:rPr>
                 <w:rFonts w:asciiTheme="majorHAnsi" w:hAnsiTheme="majorHAnsi" w:cstheme="majorHAnsi"/>
               </w:rPr>
-              <w:t xml:space="preserve">Raffaele </w:t>
+              <w:t>Raffaele Zheng</w:t>
             </w:r>
-            <w:proofErr w:type="spellStart"/>
-            <w:r>
-              <w:rPr>
-                <w:rFonts w:asciiTheme="majorHAnsi" w:hAnsiTheme="majorHAnsi" w:cstheme="majorHAnsi"/>
-              </w:rPr>
-              <w:t>Zheng</w:t>
-            </w:r>
-            <w:proofErr w:type="spellEnd"/>
           </w:p>
         </w:tc>
         <w:tc>
@@ -1496,6 +1452,11 @@
     </w:p>
     <w:p>
       <w:pPr>
+        <w:pStyle w:val="Paragrafoelenco"/>
+        <w:numPr>
+          <w:ilvl w:val="0"/>
+          <w:numId w:val="3"/>
+        </w:numPr>
         <w:spacing w:before="100" w:beforeAutospacing="1" w:after="100" w:afterAutospacing="1" w:line="240" w:lineRule="auto"/>
         <w:rPr>
           <w:rFonts w:asciiTheme="majorHAnsi" w:eastAsia="Times New Roman" w:hAnsiTheme="majorHAnsi" w:cstheme="majorHAnsi"/>
@@ -1509,28 +1470,43 @@
           <w:color w:val="000000"/>
           <w:lang w:eastAsia="it-IT"/>
         </w:rPr>
-        <w:t>· Test-Plan</w:t>
-      </w:r>
-    </w:p>
-    <w:p>
-      <w:pPr>
-        <w:spacing w:before="100" w:beforeAutospacing="1" w:after="100" w:afterAutospacing="1" w:line="240" w:lineRule="auto"/>
+        <w:t>Test</w:t>
+      </w:r>
+      <w:r>
         <w:rPr>
           <w:rFonts w:asciiTheme="majorHAnsi" w:eastAsia="Times New Roman" w:hAnsiTheme="majorHAnsi" w:cstheme="majorHAnsi"/>
           <w:color w:val="000000"/>
           <w:lang w:eastAsia="it-IT"/>
         </w:rPr>
-      </w:pPr>
+        <w:t xml:space="preserve"> </w:t>
+      </w:r>
       <w:r>
         <w:rPr>
           <w:rFonts w:asciiTheme="majorHAnsi" w:eastAsia="Times New Roman" w:hAnsiTheme="majorHAnsi" w:cstheme="majorHAnsi"/>
           <w:color w:val="000000"/>
           <w:lang w:eastAsia="it-IT"/>
         </w:rPr>
-        <w:t>· Test-Case</w:t>
-      </w:r>
-    </w:p>
-    <w:p/>
+        <w:t>Plan</w:t>
+      </w:r>
+    </w:p>
+    <w:p>
+      <w:pPr>
+        <w:pStyle w:val="Paragrafoelenco"/>
+        <w:numPr>
+          <w:ilvl w:val="0"/>
+          <w:numId w:val="3"/>
+        </w:numPr>
+        <w:spacing w:before="100" w:beforeAutospacing="1" w:after="100" w:afterAutospacing="1" w:line="240" w:lineRule="auto"/>
+      </w:pPr>
+      <w:r>
+        <w:rPr>
+          <w:rFonts w:asciiTheme="majorHAnsi" w:eastAsia="Times New Roman" w:hAnsiTheme="majorHAnsi" w:cstheme="majorHAnsi"/>
+          <w:color w:val="000000"/>
+          <w:lang w:eastAsia="it-IT"/>
+        </w:rPr>
+        <w:t>Test Execution Report</w:t>
+      </w:r>
+    </w:p>
     <w:p>
       <w:pPr>
         <w:rPr>
@@ -1549,45 +1525,28 @@
           <w:sz w:val="24"/>
           <w:szCs w:val="24"/>
         </w:rPr>
-        <w:t>Premessa</w:t>
-      </w:r>
-    </w:p>
-    <w:p>
-      <w:pPr>
-        <w:rPr>
-          <w:rFonts w:asciiTheme="majorHAnsi" w:hAnsiTheme="majorHAnsi" w:cstheme="majorHAnsi"/>
-        </w:rPr>
-      </w:pPr>
-      <w:r>
-        <w:rPr>
-          <w:rFonts w:asciiTheme="majorHAnsi" w:hAnsiTheme="majorHAnsi" w:cstheme="majorHAnsi"/>
-        </w:rPr>
-        <w:t>Il</w:t>
-      </w:r>
-      <w:r>
-        <w:rPr>
-          <w:rFonts w:asciiTheme="majorHAnsi" w:hAnsiTheme="majorHAnsi" w:cstheme="majorHAnsi"/>
-        </w:rPr>
-        <w:t xml:space="preserve"> Test Summary Report elenca tutte le failure, rilevate durante i test, che devono essere investigate</w:t>
+        <w:t>Introduzione</w:t>
+      </w:r>
+    </w:p>
+    <w:p>
+      <w:pPr>
+        <w:rPr>
+          <w:rFonts w:asciiTheme="majorHAnsi" w:hAnsiTheme="majorHAnsi" w:cstheme="majorHAnsi"/>
+          <w:sz w:val="20"/>
+          <w:szCs w:val="20"/>
+        </w:rPr>
+      </w:pPr>
+      <w:r>
+        <w:rPr>
+          <w:rFonts w:asciiTheme="majorHAnsi" w:hAnsiTheme="majorHAnsi" w:cstheme="majorHAnsi"/>
+        </w:rPr>
+        <w:t>Il Testing di unità consiste nel testare le singole unità del software del sistema suddivisi in sottosistemi individuali, con l’obiettivo di testare che ogni sottosistema è stato codificato correttamente</w:t>
       </w:r>
       <w:r>
         <w:rPr>
           <w:rFonts w:asciiTheme="majorHAnsi" w:hAnsiTheme="majorHAnsi" w:cstheme="majorHAnsi"/>
         </w:rPr>
         <w:t>.</w:t>
-      </w:r>
-    </w:p>
-    <w:p>
-      <w:pPr>
-        <w:rPr>
-          <w:rFonts w:asciiTheme="majorHAnsi" w:hAnsiTheme="majorHAnsi" w:cstheme="majorHAnsi"/>
-        </w:rPr>
-      </w:pPr>
-      <w:r>
-        <w:rPr>
-          <w:rFonts w:asciiTheme="majorHAnsi" w:hAnsiTheme="majorHAnsi" w:cstheme="majorHAnsi"/>
-        </w:rPr>
-        <w:t>Da questo documento, possono essere analizzate e assegnate le priorità a ogni failure, inoltre, vengono pianificati i cambiamenti da apportare al sistema e ai modelli. Questi cambiamenti possono introdurre nuovi test case e nuove esecuzioni di test.</w:t>
       </w:r>
     </w:p>
     <w:p>
@@ -1633,19 +1592,44 @@
         <w:rPr>
           <w:rFonts w:asciiTheme="majorHAnsi" w:hAnsiTheme="majorHAnsi" w:cstheme="majorHAnsi"/>
         </w:rPr>
-        <w:t xml:space="preserve"> Testing di unità verrà diviso in TestingDAO, TestingServlet e Testing tramite Selenium.</w:t>
-      </w:r>
-    </w:p>
-    <w:p>
-      <w:pPr>
-        <w:rPr>
-          <w:rFonts w:ascii="JetBrains Mono" w:eastAsia="Times New Roman" w:hAnsi="JetBrains Mono" w:cs="JetBrains Mono"/>
-          <w:color w:val="D6DEEB"/>
-          <w:sz w:val="20"/>
-          <w:szCs w:val="20"/>
-          <w:lang w:eastAsia="it-IT"/>
-        </w:rPr>
-      </w:pPr>
+        <w:t xml:space="preserve"> Testing di unità verrà diviso in Testing</w:t>
+      </w:r>
+      <w:r>
+        <w:rPr>
+          <w:rFonts w:asciiTheme="majorHAnsi" w:hAnsiTheme="majorHAnsi" w:cstheme="majorHAnsi"/>
+        </w:rPr>
+        <w:t xml:space="preserve"> </w:t>
+      </w:r>
+      <w:r>
+        <w:rPr>
+          <w:rFonts w:asciiTheme="majorHAnsi" w:hAnsiTheme="majorHAnsi" w:cstheme="majorHAnsi"/>
+        </w:rPr>
+        <w:t>DAO, Testing</w:t>
+      </w:r>
+      <w:r>
+        <w:rPr>
+          <w:rFonts w:asciiTheme="majorHAnsi" w:hAnsiTheme="majorHAnsi" w:cstheme="majorHAnsi"/>
+        </w:rPr>
+        <w:t xml:space="preserve"> </w:t>
+      </w:r>
+      <w:r>
+        <w:rPr>
+          <w:rFonts w:asciiTheme="majorHAnsi" w:hAnsiTheme="majorHAnsi" w:cstheme="majorHAnsi"/>
+        </w:rPr>
+        <w:t>Servlet e Testing tramite Selenium</w:t>
+      </w:r>
+      <w:r>
+        <w:rPr>
+          <w:rFonts w:asciiTheme="majorHAnsi" w:hAnsiTheme="majorHAnsi" w:cstheme="majorHAnsi"/>
+        </w:rPr>
+        <w:t>.</w:t>
+      </w:r>
+      <w:r>
+        <w:rPr>
+          <w:rFonts w:asciiTheme="majorHAnsi" w:hAnsiTheme="majorHAnsi" w:cstheme="majorHAnsi"/>
+        </w:rPr>
+        <w:t xml:space="preserve"> </w:t>
+      </w:r>
       <w:r>
         <w:rPr>
           <w:rFonts w:asciiTheme="majorHAnsi" w:hAnsiTheme="majorHAnsi" w:cstheme="majorHAnsi"/>
@@ -1664,25 +1648,55 @@
       <w:pPr>
         <w:rPr>
           <w:rFonts w:asciiTheme="majorHAnsi" w:hAnsiTheme="majorHAnsi" w:cstheme="majorHAnsi"/>
-        </w:rPr>
-      </w:pPr>
-      <w:r>
-        <w:rPr>
-          <w:rFonts w:asciiTheme="majorHAnsi" w:hAnsiTheme="majorHAnsi" w:cstheme="majorHAnsi"/>
-        </w:rPr>
-        <w:br w:type="page"/>
-      </w:r>
-    </w:p>
-    <w:p>
-      <w:pPr>
-        <w:jc w:val="center"/>
-        <w:rPr>
-          <w:rFonts w:asciiTheme="majorHAnsi" w:hAnsiTheme="majorHAnsi" w:cstheme="majorHAnsi"/>
           <w:i/>
           <w:iCs/>
           <w:sz w:val="32"/>
           <w:szCs w:val="32"/>
           <w:u w:val="single"/>
+        </w:rPr>
+      </w:pPr>
+    </w:p>
+    <w:p>
+      <w:pPr>
+        <w:rPr>
+          <w:rFonts w:asciiTheme="majorHAnsi" w:hAnsiTheme="majorHAnsi" w:cstheme="majorHAnsi"/>
+          <w:i/>
+          <w:iCs/>
+          <w:sz w:val="32"/>
+          <w:szCs w:val="32"/>
+          <w:u w:val="single"/>
+        </w:rPr>
+      </w:pPr>
+    </w:p>
+    <w:p>
+      <w:pPr>
+        <w:rPr>
+          <w:rFonts w:asciiTheme="majorHAnsi" w:hAnsiTheme="majorHAnsi" w:cstheme="majorHAnsi"/>
+          <w:i/>
+          <w:iCs/>
+          <w:sz w:val="32"/>
+          <w:szCs w:val="32"/>
+          <w:u w:val="single"/>
+        </w:rPr>
+      </w:pPr>
+    </w:p>
+    <w:p>
+      <w:pPr>
+        <w:rPr>
+          <w:rFonts w:asciiTheme="majorHAnsi" w:hAnsiTheme="majorHAnsi" w:cstheme="majorHAnsi"/>
+          <w:i/>
+          <w:iCs/>
+          <w:sz w:val="32"/>
+          <w:szCs w:val="32"/>
+          <w:u w:val="single"/>
+        </w:rPr>
+      </w:pPr>
+    </w:p>
+    <w:p>
+      <w:pPr>
+        <w:jc w:val="center"/>
+        <w:rPr>
+          <w:rFonts w:asciiTheme="majorHAnsi" w:hAnsiTheme="majorHAnsi" w:cstheme="majorHAnsi"/>
         </w:rPr>
       </w:pPr>
       <w:r>
@@ -1706,7 +1720,29 @@
           <w:szCs w:val="32"/>
           <w:u w:val="single"/>
         </w:rPr>
-        <w:t>estingDAO</w:t>
+        <w:t>esting</w:t>
+      </w:r>
+      <w:r>
+        <w:rPr>
+          <w:rFonts w:asciiTheme="majorHAnsi" w:hAnsiTheme="majorHAnsi" w:cstheme="majorHAnsi"/>
+          <w:i/>
+          <w:iCs/>
+          <w:sz w:val="32"/>
+          <w:szCs w:val="32"/>
+          <w:u w:val="single"/>
+        </w:rPr>
+        <w:t xml:space="preserve"> </w:t>
+      </w:r>
+      <w:r>
+        <w:rPr>
+          <w:rFonts w:asciiTheme="majorHAnsi" w:hAnsiTheme="majorHAnsi" w:cstheme="majorHAnsi"/>
+          <w:i/>
+          <w:iCs/>
+          <w:sz w:val="32"/>
+          <w:szCs w:val="32"/>
+          <w:u w:val="single"/>
+        </w:rPr>
+        <w:t>DAO</w:t>
       </w:r>
     </w:p>
     <w:p>
@@ -1773,7 +1809,7 @@
           <w:szCs w:val="44"/>
         </w:rPr>
         <w:drawing>
-          <wp:inline distT="0" distB="0" distL="0" distR="0" wp14:anchorId="153FE8AB" wp14:editId="2D0E3894">
+          <wp:inline distT="0" distB="0" distL="0" distR="0" wp14:anchorId="153FE8AB" wp14:editId="33102C7F">
             <wp:extent cx="6120130" cy="3442335"/>
             <wp:effectExtent l="0" t="0" r="1270" b="0"/>
             <wp:docPr id="2" name="Immagine 2" descr="Immagine che contiene testo, screenshot, elettronico, computer&#10;&#10;Descrizione generata automaticamente"/>
@@ -1856,29 +1892,8 @@
           <w:sz w:val="32"/>
           <w:szCs w:val="32"/>
         </w:rPr>
-        <w:t xml:space="preserve">est </w:t>
-      </w:r>
-      <w:r>
-        <w:rPr>
-          <w:rFonts w:asciiTheme="majorHAnsi" w:hAnsiTheme="majorHAnsi" w:cstheme="majorHAnsi"/>
-          <w:b/>
-          <w:bCs/>
-          <w:sz w:val="32"/>
-          <w:szCs w:val="32"/>
-        </w:rPr>
-        <w:t>Has Cart</w:t>
-      </w:r>
-    </w:p>
-    <w:p>
-      <w:pPr>
-        <w:rPr>
-          <w:rFonts w:asciiTheme="majorHAnsi" w:hAnsiTheme="majorHAnsi" w:cstheme="majorHAnsi"/>
-          <w:b/>
-          <w:bCs/>
-          <w:sz w:val="44"/>
-          <w:szCs w:val="44"/>
-        </w:rPr>
-      </w:pPr>
+        <w:t>est Has Cart</w:t>
+      </w:r>
     </w:p>
     <w:p>
       <w:pPr>
@@ -1947,10 +1962,6 @@
         <w:jc w:val="center"/>
         <w:rPr>
           <w:rFonts w:asciiTheme="majorHAnsi" w:hAnsiTheme="majorHAnsi" w:cstheme="majorHAnsi"/>
-          <w:b/>
-          <w:bCs/>
-          <w:sz w:val="32"/>
-          <w:szCs w:val="32"/>
         </w:rPr>
       </w:pPr>
       <w:r>
@@ -1959,15 +1970,34 @@
         </w:rPr>
         <w:br w:type="page"/>
       </w:r>
-      <w:r>
-        <w:rPr>
-          <w:rFonts w:asciiTheme="majorHAnsi" w:hAnsiTheme="majorHAnsi" w:cstheme="majorHAnsi"/>
-          <w:b/>
-          <w:bCs/>
-          <w:sz w:val="32"/>
-          <w:szCs w:val="32"/>
-        </w:rPr>
-        <w:lastRenderedPageBreak/>
+    </w:p>
+    <w:p>
+      <w:pPr>
+        <w:jc w:val="center"/>
+        <w:rPr>
+          <w:rFonts w:asciiTheme="majorHAnsi" w:hAnsiTheme="majorHAnsi" w:cstheme="majorHAnsi"/>
+        </w:rPr>
+      </w:pPr>
+    </w:p>
+    <w:p>
+      <w:pPr>
+        <w:jc w:val="center"/>
+        <w:rPr>
+          <w:rFonts w:asciiTheme="majorHAnsi" w:hAnsiTheme="majorHAnsi" w:cstheme="majorHAnsi"/>
+          <w:b/>
+          <w:bCs/>
+          <w:sz w:val="32"/>
+          <w:szCs w:val="32"/>
+        </w:rPr>
+      </w:pPr>
+      <w:r>
+        <w:rPr>
+          <w:rFonts w:asciiTheme="majorHAnsi" w:hAnsiTheme="majorHAnsi" w:cstheme="majorHAnsi"/>
+          <w:b/>
+          <w:bCs/>
+          <w:sz w:val="32"/>
+          <w:szCs w:val="32"/>
+        </w:rPr>
         <w:t>T</w:t>
       </w:r>
       <w:r>
@@ -1978,17 +2008,7 @@
           <w:sz w:val="32"/>
           <w:szCs w:val="32"/>
         </w:rPr>
-        <w:t xml:space="preserve">est </w:t>
-      </w:r>
-      <w:r>
-        <w:rPr>
-          <w:rFonts w:asciiTheme="majorHAnsi" w:hAnsiTheme="majorHAnsi" w:cstheme="majorHAnsi"/>
-          <w:b/>
-          <w:bCs/>
-          <w:sz w:val="32"/>
-          <w:szCs w:val="32"/>
-        </w:rPr>
-        <w:t>Card</w:t>
+        <w:t>est Card</w:t>
       </w:r>
     </w:p>
     <w:p>
@@ -2012,7 +2032,7 @@
           <w:szCs w:val="32"/>
         </w:rPr>
         <w:drawing>
-          <wp:inline distT="0" distB="0" distL="0" distR="0" wp14:anchorId="518A25FE" wp14:editId="370C0AC3">
+          <wp:inline distT="0" distB="0" distL="0" distR="0" wp14:anchorId="518A25FE" wp14:editId="69076C0C">
             <wp:extent cx="6120130" cy="3442335"/>
             <wp:effectExtent l="0" t="0" r="1270" b="0"/>
             <wp:docPr id="6" name="Immagine 6" descr="Immagine che contiene testo, screenshot, elettronico, computer&#10;&#10;Descrizione generata automaticamente"/>
@@ -2120,7 +2140,7 @@
           <w:noProof/>
         </w:rPr>
         <w:drawing>
-          <wp:inline distT="0" distB="0" distL="0" distR="0" wp14:anchorId="4AB03C3A" wp14:editId="13647FDA">
+          <wp:inline distT="0" distB="0" distL="0" distR="0" wp14:anchorId="4AB03C3A" wp14:editId="32EBFCC4">
             <wp:extent cx="6120130" cy="3442335"/>
             <wp:effectExtent l="0" t="0" r="1270" b="0"/>
             <wp:docPr id="10" name="Immagine 10" descr="Immagine che contiene testo, screenshot, elettronico, computer&#10;&#10;Descrizione generata automaticamente"/>
@@ -2185,18 +2205,6 @@
           <w:szCs w:val="32"/>
         </w:rPr>
       </w:pPr>
-    </w:p>
-    <w:p>
-      <w:pPr>
-        <w:jc w:val="center"/>
-        <w:rPr>
-          <w:rFonts w:asciiTheme="majorHAnsi" w:hAnsiTheme="majorHAnsi" w:cstheme="majorHAnsi"/>
-          <w:b/>
-          <w:bCs/>
-          <w:sz w:val="32"/>
-          <w:szCs w:val="32"/>
-        </w:rPr>
-      </w:pPr>
       <w:r>
         <w:rPr>
           <w:rFonts w:asciiTheme="majorHAnsi" w:hAnsiTheme="majorHAnsi" w:cstheme="majorHAnsi"/>
@@ -2216,17 +2224,7 @@
           <w:sz w:val="32"/>
           <w:szCs w:val="32"/>
         </w:rPr>
-        <w:t xml:space="preserve">est </w:t>
-      </w:r>
-      <w:r>
-        <w:rPr>
-          <w:rFonts w:asciiTheme="majorHAnsi" w:hAnsiTheme="majorHAnsi" w:cstheme="majorHAnsi"/>
-          <w:b/>
-          <w:bCs/>
-          <w:sz w:val="32"/>
-          <w:szCs w:val="32"/>
-        </w:rPr>
-        <w:t>Game</w:t>
+        <w:t>est Game</w:t>
       </w:r>
     </w:p>
     <w:p>
@@ -2321,17 +2319,7 @@
           <w:sz w:val="32"/>
           <w:szCs w:val="32"/>
         </w:rPr>
-        <w:t xml:space="preserve">est </w:t>
-      </w:r>
-      <w:r>
-        <w:rPr>
-          <w:rFonts w:asciiTheme="majorHAnsi" w:hAnsiTheme="majorHAnsi" w:cstheme="majorHAnsi"/>
-          <w:b/>
-          <w:bCs/>
-          <w:sz w:val="32"/>
-          <w:szCs w:val="32"/>
-        </w:rPr>
-        <w:t>Has Game</w:t>
+        <w:t>est Has Game</w:t>
       </w:r>
     </w:p>
     <w:p>
@@ -2432,17 +2420,7 @@
           <w:sz w:val="32"/>
           <w:szCs w:val="32"/>
         </w:rPr>
-        <w:t xml:space="preserve">est </w:t>
-      </w:r>
-      <w:r>
-        <w:rPr>
-          <w:rFonts w:asciiTheme="majorHAnsi" w:hAnsiTheme="majorHAnsi" w:cstheme="majorHAnsi"/>
-          <w:b/>
-          <w:bCs/>
-          <w:sz w:val="32"/>
-          <w:szCs w:val="32"/>
-        </w:rPr>
-        <w:t>User</w:t>
+        <w:t>est User</w:t>
       </w:r>
     </w:p>
     <w:p>
@@ -2710,7 +2688,29 @@
           <w:szCs w:val="32"/>
           <w:u w:val="single"/>
         </w:rPr>
-        <w:t>estingServlet</w:t>
+        <w:t>esting</w:t>
+      </w:r>
+      <w:r>
+        <w:rPr>
+          <w:rFonts w:asciiTheme="majorHAnsi" w:hAnsiTheme="majorHAnsi" w:cstheme="majorHAnsi"/>
+          <w:i/>
+          <w:iCs/>
+          <w:sz w:val="32"/>
+          <w:szCs w:val="32"/>
+          <w:u w:val="single"/>
+        </w:rPr>
+        <w:t xml:space="preserve"> </w:t>
+      </w:r>
+      <w:r>
+        <w:rPr>
+          <w:rFonts w:asciiTheme="majorHAnsi" w:hAnsiTheme="majorHAnsi" w:cstheme="majorHAnsi"/>
+          <w:i/>
+          <w:iCs/>
+          <w:sz w:val="32"/>
+          <w:szCs w:val="32"/>
+          <w:u w:val="single"/>
+        </w:rPr>
+        <w:t>Servlet</w:t>
       </w:r>
     </w:p>
     <w:p>
@@ -2742,17 +2742,7 @@
           <w:sz w:val="32"/>
           <w:szCs w:val="32"/>
         </w:rPr>
-        <w:t xml:space="preserve">est </w:t>
-      </w:r>
-      <w:r>
-        <w:rPr>
-          <w:rFonts w:asciiTheme="majorHAnsi" w:hAnsiTheme="majorHAnsi" w:cstheme="majorHAnsi"/>
-          <w:b/>
-          <w:bCs/>
-          <w:sz w:val="32"/>
-          <w:szCs w:val="32"/>
-        </w:rPr>
-        <w:t>Rimuovi titolo</w:t>
+        <w:t>est Rimuovi titolo</w:t>
       </w:r>
     </w:p>
     <w:p>
@@ -2860,27 +2850,7 @@
           <w:sz w:val="32"/>
           <w:szCs w:val="32"/>
         </w:rPr>
-        <w:t xml:space="preserve">est </w:t>
-      </w:r>
-      <w:r>
-        <w:rPr>
-          <w:rFonts w:asciiTheme="majorHAnsi" w:hAnsiTheme="majorHAnsi" w:cstheme="majorHAnsi"/>
-          <w:b/>
-          <w:bCs/>
-          <w:sz w:val="32"/>
-          <w:szCs w:val="32"/>
-        </w:rPr>
-        <w:t>Aggiorna</w:t>
-      </w:r>
-      <w:r>
-        <w:rPr>
-          <w:rFonts w:asciiTheme="majorHAnsi" w:hAnsiTheme="majorHAnsi" w:cstheme="majorHAnsi"/>
-          <w:b/>
-          <w:bCs/>
-          <w:sz w:val="32"/>
-          <w:szCs w:val="32"/>
-        </w:rPr>
-        <w:t xml:space="preserve"> titolo</w:t>
+        <w:t>est Aggiorna titolo</w:t>
       </w:r>
     </w:p>
     <w:p>
@@ -3010,17 +2980,7 @@
           <w:sz w:val="32"/>
           <w:szCs w:val="32"/>
         </w:rPr>
-        <w:t xml:space="preserve">est </w:t>
-      </w:r>
-      <w:r>
-        <w:rPr>
-          <w:rFonts w:asciiTheme="majorHAnsi" w:hAnsiTheme="majorHAnsi" w:cstheme="majorHAnsi"/>
-          <w:b/>
-          <w:bCs/>
-          <w:sz w:val="32"/>
-          <w:szCs w:val="32"/>
-        </w:rPr>
-        <w:t>Registrazione</w:t>
+        <w:t>est Registrazione</w:t>
       </w:r>
     </w:p>
     <w:p>
@@ -3128,17 +3088,7 @@
           <w:sz w:val="32"/>
           <w:szCs w:val="32"/>
         </w:rPr>
-        <w:t xml:space="preserve">est </w:t>
-      </w:r>
-      <w:r>
-        <w:rPr>
-          <w:rFonts w:asciiTheme="majorHAnsi" w:hAnsiTheme="majorHAnsi" w:cstheme="majorHAnsi"/>
-          <w:b/>
-          <w:bCs/>
-          <w:sz w:val="32"/>
-          <w:szCs w:val="32"/>
-        </w:rPr>
-        <w:t>Login</w:t>
+        <w:t>est Login</w:t>
       </w:r>
     </w:p>
     <w:p>
@@ -3246,37 +3196,7 @@
           <w:sz w:val="32"/>
           <w:szCs w:val="32"/>
         </w:rPr>
-        <w:t xml:space="preserve">est </w:t>
-      </w:r>
-      <w:r>
-        <w:rPr>
-          <w:rFonts w:asciiTheme="majorHAnsi" w:hAnsiTheme="majorHAnsi" w:cstheme="majorHAnsi"/>
-          <w:b/>
-          <w:bCs/>
-          <w:sz w:val="32"/>
-          <w:szCs w:val="32"/>
-        </w:rPr>
-        <w:t>Aggiungi</w:t>
-      </w:r>
-      <w:r>
-        <w:rPr>
-          <w:rFonts w:asciiTheme="majorHAnsi" w:hAnsiTheme="majorHAnsi" w:cstheme="majorHAnsi"/>
-          <w:b/>
-          <w:bCs/>
-          <w:sz w:val="32"/>
-          <w:szCs w:val="32"/>
-        </w:rPr>
-        <w:t xml:space="preserve"> </w:t>
-      </w:r>
-      <w:r>
-        <w:rPr>
-          <w:rFonts w:asciiTheme="majorHAnsi" w:hAnsiTheme="majorHAnsi" w:cstheme="majorHAnsi"/>
-          <w:b/>
-          <w:bCs/>
-          <w:sz w:val="32"/>
-          <w:szCs w:val="32"/>
-        </w:rPr>
-        <w:t>carta</w:t>
+        <w:t>est Aggiungi carta</w:t>
       </w:r>
     </w:p>
     <w:p>
@@ -3543,7 +3463,7 @@
           <w:szCs w:val="32"/>
           <w:u w:val="single"/>
         </w:rPr>
-        <w:t>estin</w:t>
+        <w:t>esting</w:t>
       </w:r>
       <w:r>
         <w:rPr>
@@ -3554,7 +3474,18 @@
           <w:szCs w:val="32"/>
           <w:u w:val="single"/>
         </w:rPr>
-        <w:t>gS</w:t>
+        <w:t xml:space="preserve"> </w:t>
+      </w:r>
+      <w:r>
+        <w:rPr>
+          <w:rFonts w:asciiTheme="majorHAnsi" w:hAnsiTheme="majorHAnsi" w:cstheme="majorHAnsi"/>
+          <w:i/>
+          <w:iCs/>
+          <w:sz w:val="32"/>
+          <w:szCs w:val="32"/>
+          <w:u w:val="single"/>
+        </w:rPr>
+        <w:t>S</w:t>
       </w:r>
       <w:r>
         <w:rPr>
@@ -3629,114 +3560,6 @@
           <w:rFonts w:asciiTheme="majorHAnsi" w:hAnsiTheme="majorHAnsi" w:cstheme="majorHAnsi"/>
         </w:rPr>
       </w:pPr>
-      <w:r>
-        <w:rPr>
-          <w:rFonts w:asciiTheme="majorHAnsi" w:hAnsiTheme="majorHAnsi" w:cstheme="majorHAnsi"/>
-          <w:noProof/>
-        </w:rPr>
-        <w:drawing>
-          <wp:inline distT="0" distB="0" distL="0" distR="0" wp14:anchorId="1B9B6331" wp14:editId="395D8429">
-            <wp:extent cx="2855626" cy="1551482"/>
-            <wp:effectExtent l="0" t="0" r="1905" b="0"/>
-            <wp:docPr id="18" name="Immagine 18" descr="Immagine che contiene testo&#10;&#10;Descrizione generata automaticamente"/>
-            <wp:cNvGraphicFramePr>
-              <a:graphicFrameLocks xmlns:a="http://schemas.openxmlformats.org/drawingml/2006/main" noChangeAspect="1"/>
-            </wp:cNvGraphicFramePr>
-            <a:graphic xmlns:a="http://schemas.openxmlformats.org/drawingml/2006/main">
-              <a:graphicData uri="http://schemas.openxmlformats.org/drawingml/2006/picture">
-                <pic:pic xmlns:pic="http://schemas.openxmlformats.org/drawingml/2006/picture">
-                  <pic:nvPicPr>
-                    <pic:cNvPr id="18" name="Immagine 18" descr="Immagine che contiene testo&#10;&#10;Descrizione generata automaticamente"/>
-                    <pic:cNvPicPr/>
-                  </pic:nvPicPr>
-                  <pic:blipFill>
-                    <a:blip r:embed="rId21">
-                      <a:extLst>
-                        <a:ext uri="{28A0092B-C50C-407E-A947-70E740481C1C}">
-                          <a14:useLocalDpi xmlns:a14="http://schemas.microsoft.com/office/drawing/2010/main" val="0"/>
-                        </a:ext>
-                      </a:extLst>
-                    </a:blip>
-                    <a:stretch>
-                      <a:fillRect/>
-                    </a:stretch>
-                  </pic:blipFill>
-                  <pic:spPr>
-                    <a:xfrm>
-                      <a:off x="0" y="0"/>
-                      <a:ext cx="2865675" cy="1556942"/>
-                    </a:xfrm>
-                    <a:prstGeom prst="rect">
-                      <a:avLst/>
-                    </a:prstGeom>
-                  </pic:spPr>
-                </pic:pic>
-              </a:graphicData>
-            </a:graphic>
-          </wp:inline>
-        </w:drawing>
-      </w:r>
-      <w:r>
-        <w:rPr>
-          <w:rFonts w:asciiTheme="majorHAnsi" w:hAnsiTheme="majorHAnsi" w:cstheme="majorHAnsi"/>
-          <w:noProof/>
-        </w:rPr>
-        <w:drawing>
-          <wp:inline distT="0" distB="0" distL="0" distR="0" wp14:anchorId="316D87C0" wp14:editId="5FFAF6C0">
-            <wp:extent cx="2987040" cy="711200"/>
-            <wp:effectExtent l="0" t="0" r="0" b="0"/>
-            <wp:docPr id="19" name="Immagine 19"/>
-            <wp:cNvGraphicFramePr>
-              <a:graphicFrameLocks xmlns:a="http://schemas.openxmlformats.org/drawingml/2006/main" noChangeAspect="1"/>
-            </wp:cNvGraphicFramePr>
-            <a:graphic xmlns:a="http://schemas.openxmlformats.org/drawingml/2006/main">
-              <a:graphicData uri="http://schemas.openxmlformats.org/drawingml/2006/picture">
-                <pic:pic xmlns:pic="http://schemas.openxmlformats.org/drawingml/2006/picture">
-                  <pic:nvPicPr>
-                    <pic:cNvPr id="19" name="Immagine 19"/>
-                    <pic:cNvPicPr/>
-                  </pic:nvPicPr>
-                  <pic:blipFill>
-                    <a:blip r:embed="rId22">
-                      <a:extLst>
-                        <a:ext uri="{28A0092B-C50C-407E-A947-70E740481C1C}">
-                          <a14:useLocalDpi xmlns:a14="http://schemas.microsoft.com/office/drawing/2010/main" val="0"/>
-                        </a:ext>
-                      </a:extLst>
-                    </a:blip>
-                    <a:stretch>
-                      <a:fillRect/>
-                    </a:stretch>
-                  </pic:blipFill>
-                  <pic:spPr>
-                    <a:xfrm>
-                      <a:off x="0" y="0"/>
-                      <a:ext cx="3030770" cy="721612"/>
-                    </a:xfrm>
-                    <a:prstGeom prst="rect">
-                      <a:avLst/>
-                    </a:prstGeom>
-                  </pic:spPr>
-                </pic:pic>
-              </a:graphicData>
-            </a:graphic>
-          </wp:inline>
-        </w:drawing>
-      </w:r>
-      <w:r>
-        <w:rPr>
-          <w:rFonts w:asciiTheme="majorHAnsi" w:hAnsiTheme="majorHAnsi" w:cstheme="majorHAnsi"/>
-        </w:rPr>
-        <w:br w:type="page"/>
-      </w:r>
-    </w:p>
-    <w:p>
-      <w:pPr>
-        <w:jc w:val="center"/>
-        <w:rPr>
-          <w:rFonts w:asciiTheme="majorHAnsi" w:hAnsiTheme="majorHAnsi" w:cstheme="majorHAnsi"/>
-        </w:rPr>
-      </w:pPr>
     </w:p>
     <w:sectPr>
       <w:pgSz w:w="11906" w:h="16838"/>
@@ -3863,8 +3686,239 @@
       </w:rPr>
     </w:lvl>
   </w:abstractNum>
+  <w:abstractNum w:abstractNumId="1" w15:restartNumberingAfterBreak="0">
+    <w:nsid w:val="6E190572"/>
+    <w:multiLevelType w:val="hybridMultilevel"/>
+    <w:tmpl w:val="398AEF9A"/>
+    <w:lvl w:ilvl="0" w:tplc="04100001">
+      <w:start w:val="1"/>
+      <w:numFmt w:val="bullet"/>
+      <w:lvlText w:val=""/>
+      <w:lvlJc w:val="left"/>
+      <w:pPr>
+        <w:ind w:left="720" w:hanging="360"/>
+      </w:pPr>
+      <w:rPr>
+        <w:rFonts w:ascii="Symbol" w:hAnsi="Symbol" w:hint="default"/>
+      </w:rPr>
+    </w:lvl>
+    <w:lvl w:ilvl="1" w:tplc="04100003" w:tentative="1">
+      <w:start w:val="1"/>
+      <w:numFmt w:val="bullet"/>
+      <w:lvlText w:val="o"/>
+      <w:lvlJc w:val="left"/>
+      <w:pPr>
+        <w:ind w:left="1440" w:hanging="360"/>
+      </w:pPr>
+      <w:rPr>
+        <w:rFonts w:ascii="Courier New" w:hAnsi="Courier New" w:cs="Courier New" w:hint="default"/>
+      </w:rPr>
+    </w:lvl>
+    <w:lvl w:ilvl="2" w:tplc="04100005" w:tentative="1">
+      <w:start w:val="1"/>
+      <w:numFmt w:val="bullet"/>
+      <w:lvlText w:val=""/>
+      <w:lvlJc w:val="left"/>
+      <w:pPr>
+        <w:ind w:left="2160" w:hanging="360"/>
+      </w:pPr>
+      <w:rPr>
+        <w:rFonts w:ascii="Wingdings" w:hAnsi="Wingdings" w:hint="default"/>
+      </w:rPr>
+    </w:lvl>
+    <w:lvl w:ilvl="3" w:tplc="04100001" w:tentative="1">
+      <w:start w:val="1"/>
+      <w:numFmt w:val="bullet"/>
+      <w:lvlText w:val=""/>
+      <w:lvlJc w:val="left"/>
+      <w:pPr>
+        <w:ind w:left="2880" w:hanging="360"/>
+      </w:pPr>
+      <w:rPr>
+        <w:rFonts w:ascii="Symbol" w:hAnsi="Symbol" w:hint="default"/>
+      </w:rPr>
+    </w:lvl>
+    <w:lvl w:ilvl="4" w:tplc="04100003" w:tentative="1">
+      <w:start w:val="1"/>
+      <w:numFmt w:val="bullet"/>
+      <w:lvlText w:val="o"/>
+      <w:lvlJc w:val="left"/>
+      <w:pPr>
+        <w:ind w:left="3600" w:hanging="360"/>
+      </w:pPr>
+      <w:rPr>
+        <w:rFonts w:ascii="Courier New" w:hAnsi="Courier New" w:cs="Courier New" w:hint="default"/>
+      </w:rPr>
+    </w:lvl>
+    <w:lvl w:ilvl="5" w:tplc="04100005" w:tentative="1">
+      <w:start w:val="1"/>
+      <w:numFmt w:val="bullet"/>
+      <w:lvlText w:val=""/>
+      <w:lvlJc w:val="left"/>
+      <w:pPr>
+        <w:ind w:left="4320" w:hanging="360"/>
+      </w:pPr>
+      <w:rPr>
+        <w:rFonts w:ascii="Wingdings" w:hAnsi="Wingdings" w:hint="default"/>
+      </w:rPr>
+    </w:lvl>
+    <w:lvl w:ilvl="6" w:tplc="04100001" w:tentative="1">
+      <w:start w:val="1"/>
+      <w:numFmt w:val="bullet"/>
+      <w:lvlText w:val=""/>
+      <w:lvlJc w:val="left"/>
+      <w:pPr>
+        <w:ind w:left="5040" w:hanging="360"/>
+      </w:pPr>
+      <w:rPr>
+        <w:rFonts w:ascii="Symbol" w:hAnsi="Symbol" w:hint="default"/>
+      </w:rPr>
+    </w:lvl>
+    <w:lvl w:ilvl="7" w:tplc="04100003" w:tentative="1">
+      <w:start w:val="1"/>
+      <w:numFmt w:val="bullet"/>
+      <w:lvlText w:val="o"/>
+      <w:lvlJc w:val="left"/>
+      <w:pPr>
+        <w:ind w:left="5760" w:hanging="360"/>
+      </w:pPr>
+      <w:rPr>
+        <w:rFonts w:ascii="Courier New" w:hAnsi="Courier New" w:cs="Courier New" w:hint="default"/>
+      </w:rPr>
+    </w:lvl>
+    <w:lvl w:ilvl="8" w:tplc="04100005" w:tentative="1">
+      <w:start w:val="1"/>
+      <w:numFmt w:val="bullet"/>
+      <w:lvlText w:val=""/>
+      <w:lvlJc w:val="left"/>
+      <w:pPr>
+        <w:ind w:left="6480" w:hanging="360"/>
+      </w:pPr>
+      <w:rPr>
+        <w:rFonts w:ascii="Wingdings" w:hAnsi="Wingdings" w:hint="default"/>
+      </w:rPr>
+    </w:lvl>
+  </w:abstractNum>
+  <w:abstractNum w:abstractNumId="2" w15:restartNumberingAfterBreak="0">
+    <w:nsid w:val="789C4686"/>
+    <w:multiLevelType w:val="hybridMultilevel"/>
+    <w:tmpl w:val="C54A4614"/>
+    <w:lvl w:ilvl="0" w:tplc="95C40DF4">
+      <w:numFmt w:val="bullet"/>
+      <w:lvlText w:val="·"/>
+      <w:lvlJc w:val="left"/>
+      <w:pPr>
+        <w:ind w:left="720" w:hanging="360"/>
+      </w:pPr>
+      <w:rPr>
+        <w:rFonts w:ascii="Calibri Light" w:eastAsia="Times New Roman" w:hAnsi="Calibri Light" w:cs="Calibri Light" w:hint="default"/>
+      </w:rPr>
+    </w:lvl>
+    <w:lvl w:ilvl="1" w:tplc="04100003" w:tentative="1">
+      <w:start w:val="1"/>
+      <w:numFmt w:val="bullet"/>
+      <w:lvlText w:val="o"/>
+      <w:lvlJc w:val="left"/>
+      <w:pPr>
+        <w:ind w:left="1440" w:hanging="360"/>
+      </w:pPr>
+      <w:rPr>
+        <w:rFonts w:ascii="Courier New" w:hAnsi="Courier New" w:cs="Courier New" w:hint="default"/>
+      </w:rPr>
+    </w:lvl>
+    <w:lvl w:ilvl="2" w:tplc="04100005" w:tentative="1">
+      <w:start w:val="1"/>
+      <w:numFmt w:val="bullet"/>
+      <w:lvlText w:val=""/>
+      <w:lvlJc w:val="left"/>
+      <w:pPr>
+        <w:ind w:left="2160" w:hanging="360"/>
+      </w:pPr>
+      <w:rPr>
+        <w:rFonts w:ascii="Wingdings" w:hAnsi="Wingdings" w:hint="default"/>
+      </w:rPr>
+    </w:lvl>
+    <w:lvl w:ilvl="3" w:tplc="04100001" w:tentative="1">
+      <w:start w:val="1"/>
+      <w:numFmt w:val="bullet"/>
+      <w:lvlText w:val=""/>
+      <w:lvlJc w:val="left"/>
+      <w:pPr>
+        <w:ind w:left="2880" w:hanging="360"/>
+      </w:pPr>
+      <w:rPr>
+        <w:rFonts w:ascii="Symbol" w:hAnsi="Symbol" w:hint="default"/>
+      </w:rPr>
+    </w:lvl>
+    <w:lvl w:ilvl="4" w:tplc="04100003" w:tentative="1">
+      <w:start w:val="1"/>
+      <w:numFmt w:val="bullet"/>
+      <w:lvlText w:val="o"/>
+      <w:lvlJc w:val="left"/>
+      <w:pPr>
+        <w:ind w:left="3600" w:hanging="360"/>
+      </w:pPr>
+      <w:rPr>
+        <w:rFonts w:ascii="Courier New" w:hAnsi="Courier New" w:cs="Courier New" w:hint="default"/>
+      </w:rPr>
+    </w:lvl>
+    <w:lvl w:ilvl="5" w:tplc="04100005" w:tentative="1">
+      <w:start w:val="1"/>
+      <w:numFmt w:val="bullet"/>
+      <w:lvlText w:val=""/>
+      <w:lvlJc w:val="left"/>
+      <w:pPr>
+        <w:ind w:left="4320" w:hanging="360"/>
+      </w:pPr>
+      <w:rPr>
+        <w:rFonts w:ascii="Wingdings" w:hAnsi="Wingdings" w:hint="default"/>
+      </w:rPr>
+    </w:lvl>
+    <w:lvl w:ilvl="6" w:tplc="04100001" w:tentative="1">
+      <w:start w:val="1"/>
+      <w:numFmt w:val="bullet"/>
+      <w:lvlText w:val=""/>
+      <w:lvlJc w:val="left"/>
+      <w:pPr>
+        <w:ind w:left="5040" w:hanging="360"/>
+      </w:pPr>
+      <w:rPr>
+        <w:rFonts w:ascii="Symbol" w:hAnsi="Symbol" w:hint="default"/>
+      </w:rPr>
+    </w:lvl>
+    <w:lvl w:ilvl="7" w:tplc="04100003" w:tentative="1">
+      <w:start w:val="1"/>
+      <w:numFmt w:val="bullet"/>
+      <w:lvlText w:val="o"/>
+      <w:lvlJc w:val="left"/>
+      <w:pPr>
+        <w:ind w:left="5760" w:hanging="360"/>
+      </w:pPr>
+      <w:rPr>
+        <w:rFonts w:ascii="Courier New" w:hAnsi="Courier New" w:cs="Courier New" w:hint="default"/>
+      </w:rPr>
+    </w:lvl>
+    <w:lvl w:ilvl="8" w:tplc="04100005" w:tentative="1">
+      <w:start w:val="1"/>
+      <w:numFmt w:val="bullet"/>
+      <w:lvlText w:val=""/>
+      <w:lvlJc w:val="left"/>
+      <w:pPr>
+        <w:ind w:left="6480" w:hanging="360"/>
+      </w:pPr>
+      <w:rPr>
+        <w:rFonts w:ascii="Wingdings" w:hAnsi="Wingdings" w:hint="default"/>
+      </w:rPr>
+    </w:lvl>
+  </w:abstractNum>
   <w:num w:numId="1">
     <w:abstractNumId w:val="0"/>
+  </w:num>
+  <w:num w:numId="2">
+    <w:abstractNumId w:val="1"/>
+  </w:num>
+  <w:num w:numId="3">
+    <w:abstractNumId w:val="2"/>
   </w:num>
 </w:numbering>
 </file>

</xml_diff>